<commit_message>
Ein paar kleine Anpassungen an meinen Anwendungsfällen
</commit_message>
<xml_diff>
--- a/Documents/Analyse/Anwendungsfälle my/Anwendungsfälle my.docx
+++ b/Documents/Analyse/Anwendungsfälle my/Anwendungsfälle my.docx
@@ -13,7 +13,11 @@
     <w:sdt>
       <w:sdtPr>
         <w:rPr>
-          <w:lang w:val="de-DE"/>
+          <w:rFonts w:asciiTheme="minorHAnsi" w:eastAsiaTheme="minorHAnsi" w:hAnsiTheme="minorHAnsi" w:cstheme="minorBidi"/>
+          <w:color w:val="auto"/>
+          <w:sz w:val="22"/>
+          <w:szCs w:val="22"/>
+          <w:lang w:val="de-DE" w:eastAsia="en-US"/>
         </w:rPr>
         <w:id w:val="-1344851014"/>
         <w:docPartObj>
@@ -23,13 +27,8 @@
       </w:sdtPr>
       <w:sdtEndPr>
         <w:rPr>
-          <w:rFonts w:asciiTheme="minorHAnsi" w:eastAsiaTheme="minorHAnsi" w:hAnsiTheme="minorHAnsi" w:cstheme="minorBidi"/>
           <w:b/>
           <w:bCs/>
-          <w:color w:val="auto"/>
-          <w:sz w:val="22"/>
-          <w:szCs w:val="22"/>
-          <w:lang w:eastAsia="en-US"/>
         </w:rPr>
       </w:sdtEndPr>
       <w:sdtContent>
@@ -65,7 +64,7 @@
           <w:r>
             <w:fldChar w:fldCharType="separate"/>
           </w:r>
-          <w:hyperlink w:anchor="_Toc400379195" w:history="1">
+          <w:hyperlink w:anchor="_Toc400565433" w:history="1">
             <w:r>
               <w:rPr>
                 <w:rStyle w:val="Hyperlink"/>
@@ -92,7 +91,7 @@
                 <w:noProof/>
                 <w:webHidden/>
               </w:rPr>
-              <w:instrText xml:space="preserve"> PAGEREF _Toc400379195 \h </w:instrText>
+              <w:instrText xml:space="preserve"> PAGEREF _Toc400565433 \h </w:instrText>
             </w:r>
             <w:r>
               <w:rPr>
@@ -135,7 +134,7 @@
               <w:lang w:eastAsia="de-CH"/>
             </w:rPr>
           </w:pPr>
-          <w:hyperlink w:anchor="_Toc400379196" w:history="1">
+          <w:hyperlink w:anchor="_Toc400565434" w:history="1">
             <w:r>
               <w:rPr>
                 <w:rStyle w:val="Hyperlink"/>
@@ -162,7 +161,7 @@
                 <w:noProof/>
                 <w:webHidden/>
               </w:rPr>
-              <w:instrText xml:space="preserve"> PAGEREF _Toc400379196 \h </w:instrText>
+              <w:instrText xml:space="preserve"> PAGEREF _Toc400565434 \h </w:instrText>
             </w:r>
             <w:r>
               <w:rPr>
@@ -205,7 +204,7 @@
               <w:lang w:eastAsia="de-CH"/>
             </w:rPr>
           </w:pPr>
-          <w:hyperlink w:anchor="_Toc400379197" w:history="1">
+          <w:hyperlink w:anchor="_Toc400565435" w:history="1">
             <w:r>
               <w:rPr>
                 <w:rStyle w:val="Hyperlink"/>
@@ -232,7 +231,7 @@
                 <w:noProof/>
                 <w:webHidden/>
               </w:rPr>
-              <w:instrText xml:space="preserve"> PAGEREF _Toc400379197 \h </w:instrText>
+              <w:instrText xml:space="preserve"> PAGEREF _Toc400565435 \h </w:instrText>
             </w:r>
             <w:r>
               <w:rPr>
@@ -275,7 +274,7 @@
               <w:lang w:eastAsia="de-CH"/>
             </w:rPr>
           </w:pPr>
-          <w:hyperlink w:anchor="_Toc400379198" w:history="1">
+          <w:hyperlink w:anchor="_Toc400565436" w:history="1">
             <w:r>
               <w:rPr>
                 <w:rStyle w:val="Hyperlink"/>
@@ -302,7 +301,7 @@
                 <w:noProof/>
                 <w:webHidden/>
               </w:rPr>
-              <w:instrText xml:space="preserve"> PAGEREF _Toc400379198 \h </w:instrText>
+              <w:instrText xml:space="preserve"> PAGEREF _Toc400565436 \h </w:instrText>
             </w:r>
             <w:r>
               <w:rPr>
@@ -345,7 +344,7 @@
               <w:lang w:eastAsia="de-CH"/>
             </w:rPr>
           </w:pPr>
-          <w:hyperlink w:anchor="_Toc400379199" w:history="1">
+          <w:hyperlink w:anchor="_Toc400565437" w:history="1">
             <w:r>
               <w:rPr>
                 <w:rStyle w:val="Hyperlink"/>
@@ -372,7 +371,7 @@
                 <w:noProof/>
                 <w:webHidden/>
               </w:rPr>
-              <w:instrText xml:space="preserve"> PAGEREF _Toc400379199 \h </w:instrText>
+              <w:instrText xml:space="preserve"> PAGEREF _Toc400565437 \h </w:instrText>
             </w:r>
             <w:r>
               <w:rPr>
@@ -415,7 +414,7 @@
               <w:lang w:eastAsia="de-CH"/>
             </w:rPr>
           </w:pPr>
-          <w:hyperlink w:anchor="_Toc400379200" w:history="1">
+          <w:hyperlink w:anchor="_Toc400565438" w:history="1">
             <w:r>
               <w:rPr>
                 <w:rStyle w:val="Hyperlink"/>
@@ -443,7 +442,7 @@
                 <w:noProof/>
                 <w:webHidden/>
               </w:rPr>
-              <w:instrText xml:space="preserve"> PAGEREF _Toc400379200 \h </w:instrText>
+              <w:instrText xml:space="preserve"> PAGEREF _Toc400565438 \h </w:instrText>
             </w:r>
             <w:r>
               <w:rPr>
@@ -486,7 +485,7 @@
               <w:lang w:eastAsia="de-CH"/>
             </w:rPr>
           </w:pPr>
-          <w:hyperlink w:anchor="_Toc400379201" w:history="1">
+          <w:hyperlink w:anchor="_Toc400565439" w:history="1">
             <w:r>
               <w:rPr>
                 <w:rStyle w:val="Hyperlink"/>
@@ -513,7 +512,7 @@
                 <w:noProof/>
                 <w:webHidden/>
               </w:rPr>
-              <w:instrText xml:space="preserve"> PAGEREF _Toc400379201 \h </w:instrText>
+              <w:instrText xml:space="preserve"> PAGEREF _Toc400565439 \h </w:instrText>
             </w:r>
             <w:r>
               <w:rPr>
@@ -560,7 +559,7 @@
       <w:pPr>
         <w:pStyle w:val="berschrift1"/>
       </w:pPr>
-      <w:bookmarkStart w:id="0" w:name="_Toc400379195"/>
+      <w:bookmarkStart w:id="0" w:name="_Toc400565433"/>
       <w:r>
         <w:t>Anwendungsfälle</w:t>
       </w:r>
@@ -570,26 +569,14 @@
       <w:pPr>
         <w:pStyle w:val="berschrift2"/>
       </w:pPr>
-      <w:bookmarkStart w:id="1" w:name="_Toc400379196"/>
-      <w:proofErr w:type="spellStart"/>
+      <w:bookmarkStart w:id="1" w:name="_Toc400565434"/>
       <w:r>
-        <w:t>Fully</w:t>
+        <w:t>Fully Dressed</w:t>
       </w:r>
-      <w:proofErr w:type="spellEnd"/>
-      <w:r>
-        <w:t xml:space="preserve"> </w:t>
-      </w:r>
-      <w:proofErr w:type="spellStart"/>
-      <w:r>
-        <w:t>Dressed</w:t>
-      </w:r>
-      <w:proofErr w:type="spellEnd"/>
       <w:r>
         <w:t>: Schnelles Spiel</w:t>
       </w:r>
-      <w:bookmarkStart w:id="2" w:name="_GoBack"/>
       <w:bookmarkEnd w:id="1"/>
-      <w:bookmarkEnd w:id="2"/>
     </w:p>
     <w:tbl>
       <w:tblPr>
@@ -611,19 +598,11 @@
                 <w:b/>
               </w:rPr>
             </w:pPr>
-            <w:proofErr w:type="spellStart"/>
-            <w:r>
-              <w:rPr>
-                <w:b/>
-              </w:rPr>
-              <w:t>Use</w:t>
-            </w:r>
-            <w:proofErr w:type="spellEnd"/>
-            <w:r>
-              <w:rPr>
-                <w:b/>
-              </w:rPr>
-              <w:t xml:space="preserve"> Case:</w:t>
+            <w:r>
+              <w:rPr>
+                <w:b/>
+              </w:rPr>
+              <w:t>Use Case:</w:t>
             </w:r>
             <w:r>
               <w:t xml:space="preserve"> Schnelles Spiel</w:t>
@@ -775,15 +754,7 @@
               </w:numPr>
             </w:pPr>
             <w:r>
-              <w:t xml:space="preserve">Der Spieler befindet sich nun im regulären Spielbildschirm. Der (interne) </w:t>
-            </w:r>
-            <w:proofErr w:type="spellStart"/>
-            <w:r>
-              <w:t>Timer</w:t>
-            </w:r>
-            <w:proofErr w:type="spellEnd"/>
-            <w:r>
-              <w:t xml:space="preserve"> steht auf 60s. Es verbleiben 3 Versuche.</w:t>
+              <w:t>Der Spieler befindet sich nun im regulären Spielbildschirm. Der (interne) Timer steht auf 60s. Es verbleiben 3 Versuche.</w:t>
             </w:r>
           </w:p>
           <w:p>
@@ -795,15 +766,7 @@
               </w:numPr>
             </w:pPr>
             <w:r>
-              <w:t xml:space="preserve">Im oberen Bildschirmabschnitt bewegt sich ein Güterzug mit Containern von links in das Spielgeschehen hinein. Ab diesem Moment beginnt der (interne) </w:t>
-            </w:r>
-            <w:proofErr w:type="spellStart"/>
-            <w:r>
-              <w:t>Timer</w:t>
-            </w:r>
-            <w:proofErr w:type="spellEnd"/>
-            <w:r>
-              <w:t xml:space="preserve"> herunter zu zählen.</w:t>
+              <w:t>Im oberen Bildschirmabschnitt bewegt sich ein Güterzug mit Containern von links in das Spielgeschehen hinein. Ab diesem Moment beginnt der (interne) Timer herunter zu zählen.</w:t>
             </w:r>
           </w:p>
           <w:p>
@@ -851,15 +814,7 @@
               </w:numPr>
             </w:pPr>
             <w:r>
-              <w:t xml:space="preserve">Die Schritte 5 bis 7 werden so lange wiederholt, bis der (interne) </w:t>
-            </w:r>
-            <w:proofErr w:type="spellStart"/>
-            <w:r>
-              <w:t>Timer</w:t>
-            </w:r>
-            <w:proofErr w:type="spellEnd"/>
-            <w:r>
-              <w:t xml:space="preserve"> 0 erreicht. Der Güterzug bringt dann keine neuen Container mehr.</w:t>
+              <w:t>Die Schritte 5 bis 7 werden so lange wiederholt, bis der (interne) Timer 0 erreicht. Der Güterzug bringt dann keine neuen Container mehr.</w:t>
             </w:r>
           </w:p>
           <w:p>
@@ -1182,15 +1137,7 @@
               </w:numPr>
             </w:pPr>
             <w:r>
-              <w:t xml:space="preserve">Wird der </w:t>
-            </w:r>
-            <w:proofErr w:type="spellStart"/>
-            <w:r>
-              <w:t>Timer</w:t>
-            </w:r>
-            <w:proofErr w:type="spellEnd"/>
-            <w:r>
-              <w:t xml:space="preserve"> (die ablaufende Zeit) für den Spieler sichtbar dargestellt?</w:t>
+              <w:t>Wird der Timer (die ablaufende Zeit) für den Spieler sichtbar dargestellt?</w:t>
             </w:r>
           </w:p>
           <w:p>
@@ -1202,23 +1149,7 @@
               </w:numPr>
             </w:pPr>
             <w:r>
-              <w:t xml:space="preserve">Kann das Containerschiff auch bereits während dem Spielablauf sinken oder zerbrechen, anstatt erst nach Ablauf der Spielzeit? Die Auswirkung auf das </w:t>
-            </w:r>
-            <w:proofErr w:type="spellStart"/>
-            <w:r>
-              <w:t>Gameplay</w:t>
-            </w:r>
-            <w:proofErr w:type="spellEnd"/>
-            <w:r>
-              <w:t xml:space="preserve"> wäre, dass der Spieler zu jedem Zeitpunkt im Spiel gezwungen wäre, effizient zu stapeln, anstatt erst am Ende einen effizienten Zustand zu erreichen. Welche Option ein besseres Spielerlebnis bietet, zeigt sich u.U. erst während der Entwicklung / dem </w:t>
-            </w:r>
-            <w:proofErr w:type="spellStart"/>
-            <w:r>
-              <w:t>Playtesting</w:t>
-            </w:r>
-            <w:proofErr w:type="spellEnd"/>
-            <w:r>
-              <w:t>.</w:t>
+              <w:t>Kann das Containerschiff auch bereits während dem Spielablauf sinken oder zerbrechen, anstatt erst nach Ablauf der Spielzeit? Die Auswirkung auf das Gameplay wäre, dass der Spieler zu jedem Zeitpunkt im Spiel gezwungen wäre, effizient zu stapeln, anstatt erst am Ende einen effizienten Zustand zu erreichen. Welche Option ein besseres Spielerlebnis bietet, zeigt sich u.U. erst während der Entwicklung / dem Playtesting.</w:t>
             </w:r>
           </w:p>
           <w:p>
@@ -1235,15 +1166,7 @@
               </w:numPr>
             </w:pPr>
             <w:r>
-              <w:t xml:space="preserve">Hier wird mit 60 Sekunden Spielzeit für das „Schnelle Spiel“ gerechnet. Evtl. zeigt sich während der Entwicklung/dem </w:t>
-            </w:r>
-            <w:proofErr w:type="spellStart"/>
-            <w:r>
-              <w:t>Playtesting</w:t>
-            </w:r>
-            <w:proofErr w:type="spellEnd"/>
-            <w:r>
-              <w:t>, dass eine andere Zeitspanne sinnvoller wäre.</w:t>
+              <w:t>Hier wird mit 60 Sekunden Spielzeit für das „Schnelle Spiel“ gerechnet. Evtl. zeigt sich während der Entwicklung/dem Playtesting, dass eine andere Zeitspanne sinnvoller wäre.</w:t>
             </w:r>
           </w:p>
         </w:tc>
@@ -1254,31 +1177,21 @@
       <w:pPr>
         <w:pStyle w:val="berschrift2"/>
       </w:pPr>
-      <w:bookmarkStart w:id="3" w:name="_Toc400379197"/>
-      <w:proofErr w:type="spellStart"/>
+      <w:bookmarkStart w:id="2" w:name="_Toc400565435"/>
       <w:r>
         <w:t>Casual</w:t>
       </w:r>
-      <w:proofErr w:type="spellEnd"/>
       <w:r>
         <w:t>: Statistiken einsehen</w:t>
       </w:r>
-      <w:bookmarkEnd w:id="3"/>
+      <w:bookmarkEnd w:id="2"/>
     </w:p>
     <w:p>
-      <w:proofErr w:type="spellStart"/>
       <w:r>
         <w:rPr>
           <w:b/>
         </w:rPr>
-        <w:t>Use</w:t>
-      </w:r>
-      <w:proofErr w:type="spellEnd"/>
-      <w:r>
-        <w:rPr>
-          <w:b/>
-        </w:rPr>
-        <w:t xml:space="preserve"> Case:</w:t>
+        <w:t>Use Case:</w:t>
       </w:r>
       <w:r>
         <w:t xml:space="preserve"> Statistiken</w:t>
@@ -1289,15 +1202,7 @@
     </w:p>
     <w:p>
       <w:r>
-        <w:t xml:space="preserve">Der Spieler will </w:t>
-      </w:r>
-      <w:proofErr w:type="gramStart"/>
-      <w:r>
-        <w:t>das</w:t>
-      </w:r>
-      <w:proofErr w:type="gramEnd"/>
-      <w:r>
-        <w:t xml:space="preserve"> bisher von ihm im Spiel Erreichte in Zahlen sehen und mit anderen Spielern vergleichen können. Insbesondere der Highscore ist für ihn als Massstab seiner Leistung interessant, der Rest dient eher als unterhaltsame Trivia.</w:t>
+        <w:t>Der Spieler will das bisher von ihm im Spiel Erreichte in Zahlen sehen und mit anderen Spielern vergleichen können. Insbesondere der Highscore ist für ihn als Massstab seiner Leistung interessant, der Rest dient eher als unterhaltsame Trivia.</w:t>
       </w:r>
     </w:p>
     <w:p>
@@ -1423,29 +1328,21 @@
       <w:pPr>
         <w:pStyle w:val="berschrift2"/>
       </w:pPr>
-      <w:bookmarkStart w:id="4" w:name="_Toc400379198"/>
+      <w:bookmarkStart w:id="3" w:name="_Toc400565436"/>
       <w:r>
         <w:t>Brief</w:t>
       </w:r>
       <w:r>
         <w:t>: Einstellungen vornehmen</w:t>
       </w:r>
-      <w:bookmarkEnd w:id="4"/>
+      <w:bookmarkEnd w:id="3"/>
     </w:p>
     <w:p>
-      <w:proofErr w:type="spellStart"/>
       <w:r>
         <w:rPr>
           <w:b/>
         </w:rPr>
-        <w:t>Use</w:t>
-      </w:r>
-      <w:proofErr w:type="spellEnd"/>
-      <w:r>
-        <w:rPr>
-          <w:b/>
-        </w:rPr>
-        <w:t xml:space="preserve"> Case:</w:t>
+        <w:t>Use Case:</w:t>
       </w:r>
       <w:r>
         <w:t xml:space="preserve"> Einstellungen</w:t>
@@ -1457,35 +1354,21 @@
         <w:br/>
       </w:r>
       <w:r>
-        <w:t xml:space="preserve">Der Spieler wählt im Hauptmenü den Punkt „Einstellungen“. Dort bekommt er die Möglichkeit, mehrere Optionen, die das Spielerlebnis beeinflussen, auszuwählen. Diese wirken sich nicht direkt auf das </w:t>
-      </w:r>
-      <w:proofErr w:type="spellStart"/>
-      <w:r>
-        <w:t>Gameplay</w:t>
-      </w:r>
-      <w:proofErr w:type="spellEnd"/>
-      <w:r>
-        <w:t xml:space="preserve"> bzw. die Spielmechanik aus, sondern eher um die Darstellung und das Interface.</w:t>
-      </w:r>
-      <w:r>
-        <w:t xml:space="preserve"> </w:t>
-      </w:r>
-      <w:r>
-        <w:t>Die Einstellungen werden bei einer Änderung sofort gespeichert. Es gibt keinen separaten Speichervorgang, -button oder ähnliches.</w:t>
+        <w:t>Der Spieler wählt im Hauptmenü den Punkt „Einstellungen“. Dort bekommt er die Möglichkeit, mehrere Optionen, die das Spielerlebnis beeinflussen, auszuwählen. Diese wirken sich nicht direkt auf das Gameplay bzw. die Spielmechanik aus, sondern eher um die Darstellung und das Interface. Die Einstellungen werden bei einer Änderung sofort gespeichert. Es gibt keinen separaten Speichervorgang, -button oder ähnliches.</w:t>
       </w:r>
     </w:p>
     <w:p>
       <w:pPr>
         <w:pStyle w:val="berschrift2"/>
       </w:pPr>
-      <w:bookmarkStart w:id="5" w:name="_Toc400379199"/>
+      <w:bookmarkStart w:id="4" w:name="_Toc400565437"/>
       <w:r>
         <w:t>Anwendungsfalld</w:t>
       </w:r>
       <w:r>
         <w:t>iagramm</w:t>
       </w:r>
-      <w:bookmarkEnd w:id="5"/>
+      <w:bookmarkEnd w:id="4"/>
     </w:p>
     <w:p>
       <w:r>
@@ -1551,7 +1434,7 @@
           <w:lang w:eastAsia="de-CH"/>
         </w:rPr>
       </w:pPr>
-      <w:bookmarkStart w:id="6" w:name="_Toc400379200"/>
+      <w:bookmarkStart w:id="5" w:name="_Toc400565438"/>
       <w:r>
         <w:rPr>
           <w:noProof/>
@@ -1560,7 +1443,7 @@
         <w:lastRenderedPageBreak/>
         <w:t>System-Sequenzdiagramm</w:t>
       </w:r>
-      <w:bookmarkEnd w:id="6"/>
+      <w:bookmarkEnd w:id="5"/>
     </w:p>
     <w:p>
       <w:r>
@@ -1622,189 +1505,533 @@
       <w:pPr>
         <w:pStyle w:val="berschrift1"/>
       </w:pPr>
-      <w:bookmarkStart w:id="7" w:name="_Toc400379201"/>
+      <w:bookmarkStart w:id="6" w:name="_Toc400565439"/>
       <w:r>
         <w:t>Systemverträge</w:t>
       </w:r>
-      <w:bookmarkEnd w:id="7"/>
+      <w:bookmarkEnd w:id="6"/>
     </w:p>
+    <w:tbl>
+      <w:tblPr>
+        <w:tblStyle w:val="Tabellenraster"/>
+        <w:tblW w:w="0" w:type="auto"/>
+        <w:tblLook w:val="04A0" w:firstRow="1" w:lastRow="0" w:firstColumn="1" w:lastColumn="0" w:noHBand="0" w:noVBand="1"/>
+      </w:tblPr>
+      <w:tblGrid>
+        <w:gridCol w:w="4531"/>
+        <w:gridCol w:w="4531"/>
+      </w:tblGrid>
+      <w:tr>
+        <w:tc>
+          <w:tcPr>
+            <w:tcW w:w="9062" w:type="dxa"/>
+            <w:gridSpan w:val="2"/>
+            <w:tcBorders>
+              <w:bottom w:val="single" w:sz="4" w:space="0" w:color="auto"/>
+            </w:tcBorders>
+          </w:tcPr>
+          <w:p>
+            <w:pPr>
+              <w:spacing w:line="360" w:lineRule="auto"/>
+              <w:rPr>
+                <w:b/>
+              </w:rPr>
+            </w:pPr>
+            <w:r>
+              <w:rPr>
+                <w:b/>
+              </w:rPr>
+              <w:t xml:space="preserve">Contract CO1: starte </w:t>
+            </w:r>
+            <w:r>
+              <w:rPr>
+                <w:b/>
+              </w:rPr>
+              <w:t>„S</w:t>
+            </w:r>
+            <w:r>
+              <w:rPr>
+                <w:b/>
+              </w:rPr>
+              <w:t>chnelles Spiel</w:t>
+            </w:r>
+            <w:r>
+              <w:rPr>
+                <w:b/>
+              </w:rPr>
+              <w:t>“</w:t>
+            </w:r>
+          </w:p>
+        </w:tc>
+      </w:tr>
+      <w:tr>
+        <w:tc>
+          <w:tcPr>
+            <w:tcW w:w="4531" w:type="dxa"/>
+            <w:tcBorders>
+              <w:bottom w:val="nil"/>
+              <w:right w:val="nil"/>
+            </w:tcBorders>
+          </w:tcPr>
+          <w:p>
+            <w:r>
+              <w:rPr>
+                <w:b/>
+              </w:rPr>
+              <w:t>Operation:</w:t>
+            </w:r>
+          </w:p>
+        </w:tc>
+        <w:tc>
+          <w:tcPr>
+            <w:tcW w:w="4531" w:type="dxa"/>
+            <w:tcBorders>
+              <w:left w:val="nil"/>
+              <w:bottom w:val="nil"/>
+            </w:tcBorders>
+          </w:tcPr>
+          <w:p>
+            <w:r>
+              <w:t>starteSchnellesSpiel</w:t>
+            </w:r>
+          </w:p>
+        </w:tc>
+      </w:tr>
+      <w:tr>
+        <w:tc>
+          <w:tcPr>
+            <w:tcW w:w="4531" w:type="dxa"/>
+            <w:tcBorders>
+              <w:top w:val="nil"/>
+              <w:bottom w:val="nil"/>
+              <w:right w:val="nil"/>
+            </w:tcBorders>
+          </w:tcPr>
+          <w:p>
+            <w:r>
+              <w:rPr>
+                <w:b/>
+              </w:rPr>
+              <w:t>Querverweise</w:t>
+            </w:r>
+            <w:r>
+              <w:rPr>
+                <w:b/>
+              </w:rPr>
+              <w:t>:</w:t>
+            </w:r>
+          </w:p>
+        </w:tc>
+        <w:tc>
+          <w:tcPr>
+            <w:tcW w:w="4531" w:type="dxa"/>
+            <w:tcBorders>
+              <w:top w:val="nil"/>
+              <w:left w:val="nil"/>
+              <w:bottom w:val="nil"/>
+            </w:tcBorders>
+          </w:tcPr>
+          <w:p>
+            <w:r>
+              <w:t>Use Cases: Schnelles Spiel</w:t>
+            </w:r>
+          </w:p>
+        </w:tc>
+      </w:tr>
+      <w:tr>
+        <w:tc>
+          <w:tcPr>
+            <w:tcW w:w="4531" w:type="dxa"/>
+            <w:tcBorders>
+              <w:top w:val="nil"/>
+              <w:bottom w:val="nil"/>
+              <w:right w:val="nil"/>
+            </w:tcBorders>
+          </w:tcPr>
+          <w:p>
+            <w:r>
+              <w:rPr>
+                <w:b/>
+              </w:rPr>
+              <w:t>Vorbedingungen</w:t>
+            </w:r>
+            <w:r>
+              <w:rPr>
+                <w:b/>
+              </w:rPr>
+              <w:t>:</w:t>
+            </w:r>
+          </w:p>
+        </w:tc>
+        <w:tc>
+          <w:tcPr>
+            <w:tcW w:w="4531" w:type="dxa"/>
+            <w:tcBorders>
+              <w:top w:val="nil"/>
+              <w:left w:val="nil"/>
+              <w:bottom w:val="nil"/>
+            </w:tcBorders>
+          </w:tcPr>
+          <w:p>
+            <w:r>
+              <w:t>Der Spieler hat die Anwendung geöffnet.</w:t>
+            </w:r>
+          </w:p>
+        </w:tc>
+      </w:tr>
+      <w:tr>
+        <w:tc>
+          <w:tcPr>
+            <w:tcW w:w="4531" w:type="dxa"/>
+            <w:tcBorders>
+              <w:top w:val="nil"/>
+              <w:right w:val="nil"/>
+            </w:tcBorders>
+          </w:tcPr>
+          <w:p>
+            <w:r>
+              <w:rPr>
+                <w:b/>
+              </w:rPr>
+              <w:t>Nachbedingungen</w:t>
+            </w:r>
+            <w:r>
+              <w:rPr>
+                <w:b/>
+              </w:rPr>
+              <w:t>:</w:t>
+            </w:r>
+          </w:p>
+        </w:tc>
+        <w:tc>
+          <w:tcPr>
+            <w:tcW w:w="4531" w:type="dxa"/>
+            <w:tcBorders>
+              <w:top w:val="nil"/>
+              <w:left w:val="nil"/>
+            </w:tcBorders>
+          </w:tcPr>
+          <w:p>
+            <w:pPr>
+              <w:pStyle w:val="Listenabsatz"/>
+              <w:numPr>
+                <w:ilvl w:val="0"/>
+                <w:numId w:val="8"/>
+              </w:numPr>
+            </w:pPr>
+            <w:r>
+              <w:t>Ressourcen wurden geladen</w:t>
+            </w:r>
+          </w:p>
+          <w:p>
+            <w:pPr>
+              <w:pStyle w:val="Listenabsatz"/>
+              <w:numPr>
+                <w:ilvl w:val="0"/>
+                <w:numId w:val="8"/>
+              </w:numPr>
+            </w:pPr>
+            <w:r>
+              <w:t>Das Spiel ist gestartet</w:t>
+            </w:r>
+            <w:r>
+              <w:t>, d.h.</w:t>
+            </w:r>
+            <w:bookmarkStart w:id="7" w:name="_GoBack"/>
+            <w:bookmarkEnd w:id="7"/>
+          </w:p>
+          <w:p>
+            <w:pPr>
+              <w:pStyle w:val="Listenabsatz"/>
+              <w:numPr>
+                <w:ilvl w:val="1"/>
+                <w:numId w:val="8"/>
+              </w:numPr>
+            </w:pPr>
+            <w:r>
+              <w:t>Zug bewegt sich</w:t>
+            </w:r>
+          </w:p>
+          <w:p>
+            <w:pPr>
+              <w:pStyle w:val="Listenabsatz"/>
+              <w:numPr>
+                <w:ilvl w:val="1"/>
+                <w:numId w:val="8"/>
+              </w:numPr>
+            </w:pPr>
+            <w:r>
+              <w:t>Interner Timer läuft</w:t>
+            </w:r>
+          </w:p>
+        </w:tc>
+      </w:tr>
+    </w:tbl>
+    <w:p/>
+    <w:tbl>
+      <w:tblPr>
+        <w:tblStyle w:val="Tabellenraster"/>
+        <w:tblW w:w="0" w:type="auto"/>
+        <w:tblLook w:val="04A0" w:firstRow="1" w:lastRow="0" w:firstColumn="1" w:lastColumn="0" w:noHBand="0" w:noVBand="1"/>
+      </w:tblPr>
+      <w:tblGrid>
+        <w:gridCol w:w="4531"/>
+        <w:gridCol w:w="4531"/>
+      </w:tblGrid>
+      <w:tr>
+        <w:tc>
+          <w:tcPr>
+            <w:tcW w:w="9062" w:type="dxa"/>
+            <w:gridSpan w:val="2"/>
+            <w:tcBorders>
+              <w:bottom w:val="single" w:sz="4" w:space="0" w:color="auto"/>
+            </w:tcBorders>
+          </w:tcPr>
+          <w:p>
+            <w:pPr>
+              <w:spacing w:line="360" w:lineRule="auto"/>
+              <w:rPr>
+                <w:b/>
+              </w:rPr>
+            </w:pPr>
+            <w:r>
+              <w:rPr>
+                <w:b/>
+              </w:rPr>
+              <w:lastRenderedPageBreak/>
+              <w:t>Contract CO</w:t>
+            </w:r>
+            <w:r>
+              <w:rPr>
+                <w:b/>
+              </w:rPr>
+              <w:t>2</w:t>
+            </w:r>
+            <w:r>
+              <w:rPr>
+                <w:b/>
+              </w:rPr>
+              <w:t xml:space="preserve">: </w:t>
+            </w:r>
+            <w:r>
+              <w:rPr>
+                <w:b/>
+              </w:rPr>
+              <w:t xml:space="preserve">platziere </w:t>
+            </w:r>
+            <w:r>
+              <w:rPr>
+                <w:b/>
+              </w:rPr>
+              <w:t xml:space="preserve">den vordersten </w:t>
+            </w:r>
+            <w:r>
+              <w:rPr>
+                <w:b/>
+              </w:rPr>
+              <w:t>Container</w:t>
+            </w:r>
+            <w:r>
+              <w:rPr>
+                <w:b/>
+              </w:rPr>
+              <w:t xml:space="preserve"> auf dem Schiff</w:t>
+            </w:r>
+          </w:p>
+        </w:tc>
+      </w:tr>
+      <w:tr>
+        <w:tc>
+          <w:tcPr>
+            <w:tcW w:w="4531" w:type="dxa"/>
+            <w:tcBorders>
+              <w:bottom w:val="nil"/>
+              <w:right w:val="nil"/>
+            </w:tcBorders>
+          </w:tcPr>
+          <w:p>
+            <w:r>
+              <w:rPr>
+                <w:b/>
+              </w:rPr>
+              <w:t>Operation:</w:t>
+            </w:r>
+          </w:p>
+        </w:tc>
+        <w:tc>
+          <w:tcPr>
+            <w:tcW w:w="4531" w:type="dxa"/>
+            <w:tcBorders>
+              <w:left w:val="nil"/>
+              <w:bottom w:val="nil"/>
+            </w:tcBorders>
+          </w:tcPr>
+          <w:p>
+            <w:r>
+              <w:t>platziereContainer(position)</w:t>
+            </w:r>
+          </w:p>
+        </w:tc>
+      </w:tr>
+      <w:tr>
+        <w:tc>
+          <w:tcPr>
+            <w:tcW w:w="4531" w:type="dxa"/>
+            <w:tcBorders>
+              <w:top w:val="nil"/>
+              <w:bottom w:val="nil"/>
+              <w:right w:val="nil"/>
+            </w:tcBorders>
+          </w:tcPr>
+          <w:p>
+            <w:r>
+              <w:rPr>
+                <w:b/>
+              </w:rPr>
+              <w:t>Querverweise</w:t>
+            </w:r>
+            <w:r>
+              <w:rPr>
+                <w:b/>
+              </w:rPr>
+              <w:t>:</w:t>
+            </w:r>
+          </w:p>
+        </w:tc>
+        <w:tc>
+          <w:tcPr>
+            <w:tcW w:w="4531" w:type="dxa"/>
+            <w:tcBorders>
+              <w:top w:val="nil"/>
+              <w:left w:val="nil"/>
+              <w:bottom w:val="nil"/>
+            </w:tcBorders>
+          </w:tcPr>
+          <w:p>
+            <w:r>
+              <w:t>Use Cases: Schnelles Spiel</w:t>
+            </w:r>
+          </w:p>
+        </w:tc>
+      </w:tr>
+      <w:tr>
+        <w:tc>
+          <w:tcPr>
+            <w:tcW w:w="4531" w:type="dxa"/>
+            <w:tcBorders>
+              <w:top w:val="nil"/>
+              <w:bottom w:val="nil"/>
+              <w:right w:val="nil"/>
+            </w:tcBorders>
+          </w:tcPr>
+          <w:p>
+            <w:r>
+              <w:rPr>
+                <w:b/>
+              </w:rPr>
+              <w:t>Vorbedingungen</w:t>
+            </w:r>
+            <w:r>
+              <w:rPr>
+                <w:b/>
+              </w:rPr>
+              <w:t>:</w:t>
+            </w:r>
+          </w:p>
+        </w:tc>
+        <w:tc>
+          <w:tcPr>
+            <w:tcW w:w="4531" w:type="dxa"/>
+            <w:tcBorders>
+              <w:top w:val="nil"/>
+              <w:left w:val="nil"/>
+              <w:bottom w:val="nil"/>
+            </w:tcBorders>
+          </w:tcPr>
+          <w:p>
+            <w:r>
+              <w:t>Das Spiel ist gestartet und es sind zu platzierende Container im Bildschirm.</w:t>
+            </w:r>
+          </w:p>
+        </w:tc>
+      </w:tr>
+      <w:tr>
+        <w:tc>
+          <w:tcPr>
+            <w:tcW w:w="4531" w:type="dxa"/>
+            <w:tcBorders>
+              <w:top w:val="nil"/>
+              <w:right w:val="nil"/>
+            </w:tcBorders>
+          </w:tcPr>
+          <w:p>
+            <w:r>
+              <w:rPr>
+                <w:b/>
+              </w:rPr>
+              <w:t>Nachbedingungen</w:t>
+            </w:r>
+            <w:r>
+              <w:rPr>
+                <w:b/>
+              </w:rPr>
+              <w:t>:</w:t>
+            </w:r>
+          </w:p>
+        </w:tc>
+        <w:tc>
+          <w:tcPr>
+            <w:tcW w:w="4531" w:type="dxa"/>
+            <w:tcBorders>
+              <w:top w:val="nil"/>
+              <w:left w:val="nil"/>
+            </w:tcBorders>
+          </w:tcPr>
+          <w:p>
+            <w:pPr>
+              <w:pStyle w:val="Listenabsatz"/>
+              <w:numPr>
+                <w:ilvl w:val="0"/>
+                <w:numId w:val="8"/>
+              </w:numPr>
+            </w:pPr>
+            <w:r>
+              <w:t>Der Platz auf dem Schiff ist von diesem Container belegt</w:t>
+            </w:r>
+          </w:p>
+          <w:p>
+            <w:pPr>
+              <w:pStyle w:val="Listenabsatz"/>
+              <w:numPr>
+                <w:ilvl w:val="0"/>
+                <w:numId w:val="8"/>
+              </w:numPr>
+            </w:pPr>
+            <w:r>
+              <w:t>Der Hafenkran hat den Container an der vorgegebenen Stelle platziert.</w:t>
+            </w:r>
+          </w:p>
+          <w:p>
+            <w:pPr>
+              <w:pStyle w:val="Listenabsatz"/>
+              <w:numPr>
+                <w:ilvl w:val="0"/>
+                <w:numId w:val="8"/>
+              </w:numPr>
+            </w:pPr>
+            <w:r>
+              <w:t>Die Gewichtsverteilung wurde neu berechnet.</w:t>
+            </w:r>
+          </w:p>
+        </w:tc>
+      </w:tr>
+    </w:tbl>
     <w:p>
       <w:pPr>
         <w:tabs>
           <w:tab w:val="left" w:pos="2268"/>
         </w:tabs>
       </w:pPr>
-      <w:r>
-        <w:rPr>
-          <w:b/>
-        </w:rPr>
-        <w:t>Operation:</w:t>
-      </w:r>
-      <w:r>
-        <w:tab/>
-      </w:r>
-      <w:proofErr w:type="spellStart"/>
-      <w:r>
-        <w:t>starteSchnellesSpiel</w:t>
-      </w:r>
-      <w:proofErr w:type="spellEnd"/>
-      <w:r>
-        <w:t>(</w:t>
-      </w:r>
-      <w:proofErr w:type="spellStart"/>
-      <w:r>
-        <w:t>void</w:t>
-      </w:r>
-      <w:proofErr w:type="spellEnd"/>
-      <w:r>
-        <w:t>)</w:t>
-      </w:r>
-      <w:r>
-        <w:br/>
-      </w:r>
-      <w:r>
-        <w:rPr>
-          <w:b/>
-        </w:rPr>
-        <w:t>Querverweise:</w:t>
-      </w:r>
-      <w:r>
-        <w:tab/>
-      </w:r>
-      <w:proofErr w:type="spellStart"/>
-      <w:r>
-        <w:t>Use</w:t>
-      </w:r>
-      <w:proofErr w:type="spellEnd"/>
-      <w:r>
-        <w:t xml:space="preserve"> Cases: Schnelles Spiel</w:t>
-      </w:r>
-      <w:r>
-        <w:br/>
-      </w:r>
-      <w:r>
-        <w:rPr>
-          <w:b/>
-        </w:rPr>
-        <w:t>Vorbedingungen:</w:t>
-      </w:r>
-      <w:r>
-        <w:tab/>
-        <w:t>Der Spieler hat die Anwendung geöffnet.</w:t>
-      </w:r>
-      <w:r>
-        <w:br/>
-      </w:r>
-      <w:r>
-        <w:rPr>
-          <w:b/>
-        </w:rPr>
-        <w:t>Nachbedingungen:</w:t>
-      </w:r>
-      <w:r>
-        <w:tab/>
-      </w:r>
-      <w:r>
-        <w:t>Es wurden alle nötigen Ressourcen geladen und das Spiel startet.</w:t>
-      </w:r>
-    </w:p>
-    <w:p>
-      <w:pPr>
-        <w:tabs>
-          <w:tab w:val="left" w:pos="2268"/>
-        </w:tabs>
-      </w:pPr>
-      <w:r>
-        <w:rPr>
-          <w:b/>
-        </w:rPr>
-        <w:t>Operation:</w:t>
-      </w:r>
-      <w:r>
-        <w:tab/>
-      </w:r>
-      <w:proofErr w:type="spellStart"/>
-      <w:r>
-        <w:t>platziereContainer</w:t>
-      </w:r>
-      <w:proofErr w:type="spellEnd"/>
-      <w:r>
-        <w:t>(</w:t>
-      </w:r>
-      <w:r>
-        <w:t>Position</w:t>
-      </w:r>
-      <w:r>
-        <w:t>)</w:t>
-      </w:r>
-      <w:r>
-        <w:br/>
-      </w:r>
-      <w:r>
-        <w:rPr>
-          <w:b/>
-        </w:rPr>
-        <w:t>Querverweise:</w:t>
-      </w:r>
-      <w:r>
-        <w:tab/>
-      </w:r>
-      <w:proofErr w:type="spellStart"/>
-      <w:r>
-        <w:t>Use</w:t>
-      </w:r>
-      <w:proofErr w:type="spellEnd"/>
-      <w:r>
-        <w:t xml:space="preserve"> Cases: Schnelles Spiel</w:t>
-      </w:r>
-      <w:r>
-        <w:br/>
-      </w:r>
-      <w:r>
-        <w:rPr>
-          <w:b/>
-        </w:rPr>
-        <w:t>Vorbedingungen:</w:t>
-      </w:r>
-      <w:r>
-        <w:tab/>
-      </w:r>
-      <w:r>
-        <w:t xml:space="preserve">Das Spiel </w:t>
-      </w:r>
-      <w:r>
-        <w:t xml:space="preserve">ist im Gang und es sind </w:t>
-      </w:r>
-      <w:r>
-        <w:t xml:space="preserve">zu platzierende </w:t>
-      </w:r>
-      <w:r>
-        <w:t>Container im Bildschirm.</w:t>
-      </w:r>
-      <w:r>
-        <w:br/>
-      </w:r>
-      <w:r>
-        <w:rPr>
-          <w:b/>
-        </w:rPr>
-        <w:t>Nachbedingungen:</w:t>
-      </w:r>
-      <w:r>
-        <w:tab/>
-      </w:r>
-      <w:r>
-        <w:t xml:space="preserve">Der Hafenkran hat den Container an der vorgegebenen Stelle platziert. Die </w:t>
-      </w:r>
-      <w:r>
-        <w:tab/>
-      </w:r>
-      <w:r>
-        <w:t xml:space="preserve">Gewichtsverteilung </w:t>
-      </w:r>
-      <w:r>
-        <w:t>wurde neu berechnet.</w:t>
-      </w:r>
     </w:p>
     <w:sectPr>
       <w:pgSz w:w="11906" w:h="16838"/>
@@ -2060,7 +2287,7 @@
         <w:rFonts w:ascii="Symbol" w:hAnsi="Symbol" w:hint="default"/>
       </w:rPr>
     </w:lvl>
-    <w:lvl w:ilvl="1" w:tplc="08070003" w:tentative="1">
+    <w:lvl w:ilvl="1" w:tplc="08070003">
       <w:start w:val="1"/>
       <w:numFmt w:val="bullet"/>
       <w:lvlText w:val="o"/>
@@ -3804,7 +4031,7 @@
 </file>
 
 <file path=customXml/itemProps1.xml><?xml version="1.0" encoding="utf-8"?>
-<ds:datastoreItem xmlns:ds="http://schemas.openxmlformats.org/officeDocument/2006/customXml" ds:itemID="{481E053C-08D5-44FA-9FEA-9FE3C2E61DCD}">
+<ds:datastoreItem xmlns:ds="http://schemas.openxmlformats.org/officeDocument/2006/customXml" ds:itemID="{66A5A84F-9AF0-404F-9FF2-6ECD902385D4}">
   <ds:schemaRefs>
     <ds:schemaRef ds:uri="http://schemas.openxmlformats.org/officeDocument/2006/bibliography"/>
   </ds:schemaRefs>

</xml_diff>